<commit_message>
Done with exec and ready for wait and some theory of fork and memory management
</commit_message>
<xml_diff>
--- a/OS/Os_concepts.docx
+++ b/OS/Os_concepts.docx
@@ -459,6 +459,16 @@
     </w:p>
     <w:p>
       <w:pPr>
+        <w:pStyle w:val="ListParagraph"/>
+        <w:ind w:left="1440"/>
+        <w:rPr>
+          <w:sz w:val="24"/>
+          <w:szCs w:val="24"/>
+        </w:rPr>
+      </w:pPr>
+    </w:p>
+    <w:p>
+      <w:pPr>
         <w:rPr>
           <w:b/>
           <w:bCs/>
@@ -485,6 +495,35 @@
           <w:szCs w:val="24"/>
         </w:rPr>
         <w:t>)</w:t>
+      </w:r>
+      <w:r>
+        <w:rPr>
+          <w:b/>
+          <w:bCs/>
+          <w:sz w:val="24"/>
+          <w:szCs w:val="24"/>
+        </w:rPr>
+        <w:t xml:space="preserve"> and exec()</w:t>
+      </w:r>
+    </w:p>
+    <w:p>
+      <w:pPr>
+        <w:pStyle w:val="ListParagraph"/>
+        <w:numPr>
+          <w:ilvl w:val="0"/>
+          <w:numId w:val="4"/>
+        </w:numPr>
+        <w:rPr>
+          <w:sz w:val="24"/>
+          <w:szCs w:val="24"/>
+        </w:rPr>
+      </w:pPr>
+      <w:r>
+        <w:rPr>
+          <w:sz w:val="24"/>
+          <w:szCs w:val="24"/>
+        </w:rPr>
+        <w:t>The exec call is a way to basically replace the entire current process with a new program. It loads the program into the current process space and runs it from the entry point.</w:t>
       </w:r>
     </w:p>
     <w:p>
@@ -506,7 +545,53 @@
             <w:sz w:val="24"/>
             <w:szCs w:val="24"/>
           </w:rPr>
+          <w:t>https://stackoverflow.com/questions/1653340/differences-between-fork-and-exec</w:t>
+        </w:r>
+      </w:hyperlink>
+    </w:p>
+    <w:p>
+      <w:pPr>
+        <w:pStyle w:val="ListParagraph"/>
+        <w:numPr>
+          <w:ilvl w:val="0"/>
+          <w:numId w:val="4"/>
+        </w:numPr>
+        <w:rPr>
+          <w:sz w:val="24"/>
+          <w:szCs w:val="24"/>
+        </w:rPr>
+      </w:pPr>
+      <w:hyperlink r:id="rId8" w:history="1">
+        <w:r>
+          <w:rPr>
+            <w:rStyle w:val="Hyperlink"/>
+            <w:sz w:val="24"/>
+            <w:szCs w:val="24"/>
+          </w:rPr>
           <w:t>https://www.geeksforgeeks.org/fork-system-call/</w:t>
+        </w:r>
+      </w:hyperlink>
+    </w:p>
+    <w:p>
+      <w:pPr>
+        <w:pStyle w:val="ListParagraph"/>
+        <w:numPr>
+          <w:ilvl w:val="0"/>
+          <w:numId w:val="4"/>
+        </w:numPr>
+        <w:rPr>
+          <w:sz w:val="24"/>
+          <w:szCs w:val="24"/>
+        </w:rPr>
+      </w:pPr>
+      <w:hyperlink r:id="rId9" w:history="1">
+        <w:r>
+          <w:rPr>
+            <w:rStyle w:val="Hyperlink"/>
+            <w:sz w:val="24"/>
+            <w:szCs w:val="24"/>
+          </w:rPr>
+          <w:t>https://www.bottomupcs.com/fork_and_exec.xhtml</w:t>
         </w:r>
       </w:hyperlink>
     </w:p>

</xml_diff>

<commit_message>
done with zombie and orphan
</commit_message>
<xml_diff>
--- a/OS/Os_concepts.docx
+++ b/OS/Os_concepts.docx
@@ -597,12 +597,125 @@
     </w:p>
     <w:p>
       <w:pPr>
+        <w:rPr>
+          <w:b/>
+          <w:bCs/>
+          <w:sz w:val="24"/>
+          <w:szCs w:val="24"/>
+        </w:rPr>
+      </w:pPr>
+    </w:p>
+    <w:p>
+      <w:pPr>
+        <w:rPr>
+          <w:b/>
+          <w:bCs/>
+          <w:sz w:val="24"/>
+          <w:szCs w:val="24"/>
+        </w:rPr>
+      </w:pPr>
+      <w:r>
+        <w:rPr>
+          <w:b/>
+          <w:bCs/>
+          <w:sz w:val="24"/>
+          <w:szCs w:val="24"/>
+        </w:rPr>
+        <w:t xml:space="preserve">Zombie state </w:t>
+      </w:r>
+    </w:p>
+    <w:p>
+      <w:pPr>
         <w:pStyle w:val="ListParagraph"/>
-        <w:rPr>
-          <w:sz w:val="24"/>
-          <w:szCs w:val="24"/>
-        </w:rPr>
-      </w:pPr>
+        <w:numPr>
+          <w:ilvl w:val="0"/>
+          <w:numId w:val="7"/>
+        </w:numPr>
+        <w:rPr>
+          <w:sz w:val="24"/>
+          <w:szCs w:val="24"/>
+        </w:rPr>
+      </w:pPr>
+      <w:r>
+        <w:rPr>
+          <w:sz w:val="24"/>
+          <w:szCs w:val="24"/>
+        </w:rPr>
+        <w:t xml:space="preserve">When a process is created in UNIX using </w:t>
+      </w:r>
+      <w:proofErr w:type="gramStart"/>
+      <w:r>
+        <w:rPr>
+          <w:sz w:val="24"/>
+          <w:szCs w:val="24"/>
+        </w:rPr>
+        <w:t>fork(</w:t>
+      </w:r>
+      <w:proofErr w:type="gramEnd"/>
+      <w:r>
+        <w:rPr>
+          <w:sz w:val="24"/>
+          <w:szCs w:val="24"/>
+        </w:rPr>
+        <w:t xml:space="preserve">) system call, the address space of the Parent process is replicated. If the parent process calls </w:t>
+      </w:r>
+      <w:proofErr w:type="gramStart"/>
+      <w:r>
+        <w:rPr>
+          <w:sz w:val="24"/>
+          <w:szCs w:val="24"/>
+        </w:rPr>
+        <w:t>wait(</w:t>
+      </w:r>
+      <w:proofErr w:type="gramEnd"/>
+      <w:r>
+        <w:rPr>
+          <w:sz w:val="24"/>
+          <w:szCs w:val="24"/>
+        </w:rPr>
+        <w:t xml:space="preserve">) system call, then the execution of parent is suspended until the child is terminated. </w:t>
+      </w:r>
+    </w:p>
+    <w:p>
+      <w:pPr>
+        <w:pStyle w:val="ListParagraph"/>
+        <w:numPr>
+          <w:ilvl w:val="0"/>
+          <w:numId w:val="7"/>
+        </w:numPr>
+        <w:rPr>
+          <w:sz w:val="24"/>
+          <w:szCs w:val="24"/>
+        </w:rPr>
+      </w:pPr>
+      <w:r>
+        <w:rPr>
+          <w:sz w:val="24"/>
+          <w:szCs w:val="24"/>
+        </w:rPr>
+        <w:lastRenderedPageBreak/>
+        <w:t xml:space="preserve">At the termination of the child, a ‘SIGCHLD’ signal is generated which is delivered to the parent by the kernel. Parent, on receipt of ‘SIGCHLD’ reaps the status of the child from the process table. Even though, the child is terminated, there is an entry in the process table corresponding to the child where the status is stored. When parent collects the status, this entry is deleted. Thus, all the traces of the child process are removed from the system. </w:t>
+      </w:r>
+    </w:p>
+    <w:p>
+      <w:pPr>
+        <w:pStyle w:val="ListParagraph"/>
+        <w:numPr>
+          <w:ilvl w:val="0"/>
+          <w:numId w:val="7"/>
+        </w:numPr>
+        <w:rPr>
+          <w:sz w:val="24"/>
+          <w:szCs w:val="24"/>
+        </w:rPr>
+      </w:pPr>
+      <w:r>
+        <w:rPr>
+          <w:sz w:val="24"/>
+          <w:szCs w:val="24"/>
+        </w:rPr>
+        <w:t>If the parent decides not to wait for the child’s termination and it executes its subsequent task, then at the termination of the child, the exit status is not read. Hence, there remains an entry in the process table even after the termination of the child. This state of the child process is known as the Zombie state.</w:t>
+      </w:r>
     </w:p>
     <w:sectPr>
       <w:pgSz w:w="11906" w:h="16838"/>
@@ -617,6 +730,119 @@
 <file path=word/numbering.xml><?xml version="1.0" encoding="utf-8"?>
 <w:numbering xmlns:wpc="http://schemas.microsoft.com/office/word/2010/wordprocessingCanvas" xmlns:cx="http://schemas.microsoft.com/office/drawing/2014/chartex" xmlns:cx1="http://schemas.microsoft.com/office/drawing/2015/9/8/chartex" xmlns:cx2="http://schemas.microsoft.com/office/drawing/2015/10/21/chartex" xmlns:cx3="http://schemas.microsoft.com/office/drawing/2016/5/9/chartex" xmlns:cx4="http://schemas.microsoft.com/office/drawing/2016/5/10/chartex" xmlns:cx5="http://schemas.microsoft.com/office/drawing/2016/5/11/chartex" xmlns:cx6="http://schemas.microsoft.com/office/drawing/2016/5/12/chartex" xmlns:cx7="http://schemas.microsoft.com/office/drawing/2016/5/13/chartex" xmlns:cx8="http://schemas.microsoft.com/office/drawing/2016/5/14/chartex" xmlns:mc="http://schemas.openxmlformats.org/markup-compatibility/2006" xmlns:aink="http://schemas.microsoft.com/office/drawing/2016/ink" xmlns:am3d="http://schemas.microsoft.com/office/drawing/2017/model3d" xmlns:o="urn:schemas-microsoft-com:office:office" xmlns:r="http://schemas.openxmlformats.org/officeDocument/2006/relationships" xmlns:m="http://schemas.openxmlformats.org/officeDocument/2006/math" xmlns:v="urn:schemas-microsoft-com:vml" xmlns:wp14="http://schemas.microsoft.com/office/word/2010/wordprocessingDrawing" xmlns:wp="http://schemas.openxmlformats.org/drawingml/2006/wordprocessingDrawing" xmlns:w10="urn:schemas-microsoft-com:office:word" xmlns:w="http://schemas.openxmlformats.org/wordprocessingml/2006/main" xmlns:w14="http://schemas.microsoft.com/office/word/2010/wordml" xmlns:w15="http://schemas.microsoft.com/office/word/2012/wordml" xmlns:w16cex="http://schemas.microsoft.com/office/word/2018/wordml/cex" xmlns:w16cid="http://schemas.microsoft.com/office/word/2016/wordml/cid" xmlns:w16="http://schemas.microsoft.com/office/word/2018/wordml" xmlns:w16se="http://schemas.microsoft.com/office/word/2015/wordml/symex" xmlns:wpg="http://schemas.microsoft.com/office/word/2010/wordprocessingGroup" xmlns:wpi="http://schemas.microsoft.com/office/word/2010/wordprocessingInk" xmlns:wne="http://schemas.microsoft.com/office/word/2006/wordml" xmlns:wps="http://schemas.microsoft.com/office/word/2010/wordprocessingShape" mc:Ignorable="w14 w15 w16se w16cid w16 w16cex wp14">
   <w:abstractNum w:abstractNumId="0" w15:restartNumberingAfterBreak="0">
+    <w:nsid w:val="04636709"/>
+    <w:multiLevelType w:val="hybridMultilevel"/>
+    <w:tmpl w:val="134243CC"/>
+    <w:lvl w:ilvl="0" w:tplc="40090001">
+      <w:start w:val="1"/>
+      <w:numFmt w:val="bullet"/>
+      <w:lvlText w:val=""/>
+      <w:lvlJc w:val="left"/>
+      <w:pPr>
+        <w:ind w:left="720" w:hanging="360"/>
+      </w:pPr>
+      <w:rPr>
+        <w:rFonts w:ascii="Symbol" w:hAnsi="Symbol" w:hint="default"/>
+      </w:rPr>
+    </w:lvl>
+    <w:lvl w:ilvl="1" w:tplc="40090003" w:tentative="1">
+      <w:start w:val="1"/>
+      <w:numFmt w:val="bullet"/>
+      <w:lvlText w:val="o"/>
+      <w:lvlJc w:val="left"/>
+      <w:pPr>
+        <w:ind w:left="1440" w:hanging="360"/>
+      </w:pPr>
+      <w:rPr>
+        <w:rFonts w:ascii="Courier New" w:hAnsi="Courier New" w:cs="Courier New" w:hint="default"/>
+      </w:rPr>
+    </w:lvl>
+    <w:lvl w:ilvl="2" w:tplc="40090005" w:tentative="1">
+      <w:start w:val="1"/>
+      <w:numFmt w:val="bullet"/>
+      <w:lvlText w:val=""/>
+      <w:lvlJc w:val="left"/>
+      <w:pPr>
+        <w:ind w:left="2160" w:hanging="360"/>
+      </w:pPr>
+      <w:rPr>
+        <w:rFonts w:ascii="Wingdings" w:hAnsi="Wingdings" w:hint="default"/>
+      </w:rPr>
+    </w:lvl>
+    <w:lvl w:ilvl="3" w:tplc="40090001" w:tentative="1">
+      <w:start w:val="1"/>
+      <w:numFmt w:val="bullet"/>
+      <w:lvlText w:val=""/>
+      <w:lvlJc w:val="left"/>
+      <w:pPr>
+        <w:ind w:left="2880" w:hanging="360"/>
+      </w:pPr>
+      <w:rPr>
+        <w:rFonts w:ascii="Symbol" w:hAnsi="Symbol" w:hint="default"/>
+      </w:rPr>
+    </w:lvl>
+    <w:lvl w:ilvl="4" w:tplc="40090003" w:tentative="1">
+      <w:start w:val="1"/>
+      <w:numFmt w:val="bullet"/>
+      <w:lvlText w:val="o"/>
+      <w:lvlJc w:val="left"/>
+      <w:pPr>
+        <w:ind w:left="3600" w:hanging="360"/>
+      </w:pPr>
+      <w:rPr>
+        <w:rFonts w:ascii="Courier New" w:hAnsi="Courier New" w:cs="Courier New" w:hint="default"/>
+      </w:rPr>
+    </w:lvl>
+    <w:lvl w:ilvl="5" w:tplc="40090005" w:tentative="1">
+      <w:start w:val="1"/>
+      <w:numFmt w:val="bullet"/>
+      <w:lvlText w:val=""/>
+      <w:lvlJc w:val="left"/>
+      <w:pPr>
+        <w:ind w:left="4320" w:hanging="360"/>
+      </w:pPr>
+      <w:rPr>
+        <w:rFonts w:ascii="Wingdings" w:hAnsi="Wingdings" w:hint="default"/>
+      </w:rPr>
+    </w:lvl>
+    <w:lvl w:ilvl="6" w:tplc="40090001" w:tentative="1">
+      <w:start w:val="1"/>
+      <w:numFmt w:val="bullet"/>
+      <w:lvlText w:val=""/>
+      <w:lvlJc w:val="left"/>
+      <w:pPr>
+        <w:ind w:left="5040" w:hanging="360"/>
+      </w:pPr>
+      <w:rPr>
+        <w:rFonts w:ascii="Symbol" w:hAnsi="Symbol" w:hint="default"/>
+      </w:rPr>
+    </w:lvl>
+    <w:lvl w:ilvl="7" w:tplc="40090003" w:tentative="1">
+      <w:start w:val="1"/>
+      <w:numFmt w:val="bullet"/>
+      <w:lvlText w:val="o"/>
+      <w:lvlJc w:val="left"/>
+      <w:pPr>
+        <w:ind w:left="5760" w:hanging="360"/>
+      </w:pPr>
+      <w:rPr>
+        <w:rFonts w:ascii="Courier New" w:hAnsi="Courier New" w:cs="Courier New" w:hint="default"/>
+      </w:rPr>
+    </w:lvl>
+    <w:lvl w:ilvl="8" w:tplc="40090005" w:tentative="1">
+      <w:start w:val="1"/>
+      <w:numFmt w:val="bullet"/>
+      <w:lvlText w:val=""/>
+      <w:lvlJc w:val="left"/>
+      <w:pPr>
+        <w:ind w:left="6480" w:hanging="360"/>
+      </w:pPr>
+      <w:rPr>
+        <w:rFonts w:ascii="Wingdings" w:hAnsi="Wingdings" w:hint="default"/>
+      </w:rPr>
+    </w:lvl>
+  </w:abstractNum>
+  <w:abstractNum w:abstractNumId="1" w15:restartNumberingAfterBreak="0">
     <w:nsid w:val="12562F7A"/>
     <w:multiLevelType w:val="hybridMultilevel"/>
     <w:tmpl w:val="1CBEFD90"/>
@@ -729,7 +955,7 @@
       </w:rPr>
     </w:lvl>
   </w:abstractNum>
-  <w:abstractNum w:abstractNumId="1" w15:restartNumberingAfterBreak="0">
+  <w:abstractNum w:abstractNumId="2" w15:restartNumberingAfterBreak="0">
     <w:nsid w:val="20627BEE"/>
     <w:multiLevelType w:val="hybridMultilevel"/>
     <w:tmpl w:val="73EC8D8A"/>
@@ -815,7 +1041,7 @@
       </w:pPr>
     </w:lvl>
   </w:abstractNum>
-  <w:abstractNum w:abstractNumId="2" w15:restartNumberingAfterBreak="0">
+  <w:abstractNum w:abstractNumId="3" w15:restartNumberingAfterBreak="0">
     <w:nsid w:val="287F4ABB"/>
     <w:multiLevelType w:val="hybridMultilevel"/>
     <w:tmpl w:val="4A3A18F8"/>
@@ -928,7 +1154,7 @@
       </w:rPr>
     </w:lvl>
   </w:abstractNum>
-  <w:abstractNum w:abstractNumId="3" w15:restartNumberingAfterBreak="0">
+  <w:abstractNum w:abstractNumId="4" w15:restartNumberingAfterBreak="0">
     <w:nsid w:val="42307DAF"/>
     <w:multiLevelType w:val="hybridMultilevel"/>
     <w:tmpl w:val="D9DEBCB8"/>
@@ -1041,7 +1267,7 @@
       </w:rPr>
     </w:lvl>
   </w:abstractNum>
-  <w:abstractNum w:abstractNumId="4" w15:restartNumberingAfterBreak="0">
+  <w:abstractNum w:abstractNumId="5" w15:restartNumberingAfterBreak="0">
     <w:nsid w:val="54480FFA"/>
     <w:multiLevelType w:val="hybridMultilevel"/>
     <w:tmpl w:val="1A405B32"/>
@@ -1154,7 +1380,7 @@
       </w:rPr>
     </w:lvl>
   </w:abstractNum>
-  <w:abstractNum w:abstractNumId="5" w15:restartNumberingAfterBreak="0">
+  <w:abstractNum w:abstractNumId="6" w15:restartNumberingAfterBreak="0">
     <w:nsid w:val="5C4870DE"/>
     <w:multiLevelType w:val="hybridMultilevel"/>
     <w:tmpl w:val="7702E580"/>
@@ -1268,22 +1494,25 @@
     </w:lvl>
   </w:abstractNum>
   <w:num w:numId="1">
+    <w:abstractNumId w:val="6"/>
+  </w:num>
+  <w:num w:numId="2">
+    <w:abstractNumId w:val="1"/>
+  </w:num>
+  <w:num w:numId="3">
+    <w:abstractNumId w:val="2"/>
+  </w:num>
+  <w:num w:numId="4">
+    <w:abstractNumId w:val="3"/>
+  </w:num>
+  <w:num w:numId="5">
     <w:abstractNumId w:val="5"/>
   </w:num>
-  <w:num w:numId="2">
-    <w:abstractNumId w:val="0"/>
-  </w:num>
-  <w:num w:numId="3">
-    <w:abstractNumId w:val="1"/>
-  </w:num>
-  <w:num w:numId="4">
-    <w:abstractNumId w:val="2"/>
-  </w:num>
-  <w:num w:numId="5">
+  <w:num w:numId="6">
     <w:abstractNumId w:val="4"/>
   </w:num>
-  <w:num w:numId="6">
-    <w:abstractNumId w:val="3"/>
+  <w:num w:numId="7">
+    <w:abstractNumId w:val="0"/>
   </w:num>
 </w:numbering>
 </file>

</xml_diff>